<commit_message>
correcting and smoothing Notebook calculations
</commit_message>
<xml_diff>
--- a/ModelSEED/2021-1-20_APF_Data scraping manuscript_2.1.docx
+++ b/ModelSEED/2021-1-20_APF_Data scraping manuscript_2.1.docx
@@ -1026,51 +1026,186 @@
       </w:pPr>
       <w:bookmarkStart w:id="2" w:name="_Toc59745062"/>
       <w:r>
-        <w:t xml:space="preserve">The organized TECRDB data was organized and reformatted via </w:t>
-      </w:r>
-      <w:r>
-        <w:t xml:space="preserve">the Pandas </w:t>
-      </w:r>
-      <w:r>
-        <w:t xml:space="preserve">and JSON </w:t>
-      </w:r>
-      <w:r>
-        <w:t>module</w:t>
-      </w:r>
-      <w:r>
-        <w:t xml:space="preserve">s. The format that is required for ModelSEED contributions was imposed upon every reaction, which required that every compound be identified in the ModelSEED database. </w:t>
-      </w:r>
-      <w:r>
-        <w:t xml:space="preserve">The TECRDB reactions were first matched with ModelSEED reactions by matching the chemical equation, where each involved compound in the TECRDB was assigned a </w:t>
-      </w:r>
-      <w:r>
-        <w:t>ModelSEED</w:t>
-      </w:r>
-      <w:r>
-        <w:t xml:space="preserve"> ID. The compounds were matched principally by name, although, the myriad common and IUPAC synonyms for every chemical species prevented a broad success with matching solely by the chemical name; thus, the unmatched compounds were identified through a manual investigation of the unmatched compounds in the ModelSEED database. The reactions that failed to matched through the chemical equation per se, which included instances where the </w:t>
-      </w:r>
-      <w:r>
-        <w:t xml:space="preserve">constituent </w:t>
-      </w:r>
-      <w:r>
-        <w:t xml:space="preserve">compounds were </w:t>
-      </w:r>
-      <w:r>
-        <w:t>unidentified in the</w:t>
+        <w:t>The organized TECRDB data was reformatted</w:t>
+      </w:r>
+      <w:r>
+        <w:t xml:space="preserve"> for the </w:t>
+      </w:r>
+      <w:r>
+        <w:t xml:space="preserve">ModelSEED </w:t>
+      </w:r>
+      <w:r>
+        <w:t xml:space="preserve">database </w:t>
+      </w:r>
+      <w:r>
+        <w:fldChar w:fldCharType="begin" w:fldLock="1"/>
+      </w:r>
+      <w:r>
+        <w:instrText>ADDIN CSL_CITATION {"citationItems":[{"id":"ITEM-1","itemData":{"DOI":"10.1093/nar/gkaa746","ISSN":"13624962","PMID":"32986834","abstract":"For over 10 years, ModelSEED has been a primary resource for the construction of draft genome-scale metabolic models based on annotated microbial or plant genomes. Now being released, the biochemistry database serves as the foundation of biochemical data underlying ModelSEED and KBase. The biochemistry database embodies several properties that, taken together, distinguish it from other published biochemistry resources by: (i) including compartmentalization, transport reactions, charged molecules and proton balancing on reactions; (ii) being extensible by the user community, with all data stored in GitHub; and (iii) design as a biochemical 'Rosetta Stone' to facilitate comparison and integration of annotations from many different tools and databases. The database was constructed by combining chemical data from many resources, applying standard transformations, identifying redundancies and computing thermodynamic properties. The ModelSEED biochemistry is continually tested using flux balance analysis to ensure the biochemical network is modeling-ready and capable of simulating diverse phenotypes. Ontologies can be designed to aid in comparing and reconciling metabolic reconstructions that differ in how they represent various metabolic pathways. ModelSEED now includes 33,978 compounds and 36,645 reactions, available as a set of extensible files on GitHub, and available to search at https://modelseed.org/biochem and KBase.","author":[{"dropping-particle":"","family":"Seaver","given":"Samuel M.D.","non-dropping-particle":"","parse-names":false,"suffix":""},{"dropping-particle":"","family":"Liu","given":"Filipe","non-dropping-particle":"","parse-names":false,"suffix":""},{"dropping-particle":"","family":"Zhang","given":"Qizhi","non-dropping-particle":"","parse-names":false,"suffix":""},{"dropping-particle":"","family":"Jeffryes","given":"James","non-dropping-particle":"","parse-names":false,"suffix":""},{"dropping-particle":"","family":"Faria","given":"José P.","non-dropping-particle":"","parse-names":false,"suffix":""},{"dropping-particle":"","family":"Edirisinghe","given":"Janaka N.","non-dropping-particle":"","parse-names":false,"suffix":""},{"dropping-particle":"","family":"Mundy","given":"Michael","non-dropping-particle":"","parse-names":false,"suffix":""},{"dropping-particle":"","family":"Chia","given":"Nicholas","non-dropping-particle":"","parse-names":false,"suffix":""},{"dropping-particle":"","family":"Noor","given":"Elad","non-dropping-particle":"","parse-names":false,"suffix":""},{"dropping-particle":"","family":"Beber","given":"Moritz E.","non-dropping-particle":"","parse-names":false,"suffix":""},{"dropping-particle":"","family":"Best","given":"Aaron A.","non-dropping-particle":"","parse-names":false,"suffix":""},{"dropping-particle":"","family":"DeJongh","given":"Matthew","non-dropping-particle":"","parse-names":false,"suffix":""},{"dropping-particle":"","family":"Kimbrel","given":"Jeffrey A.","non-dropping-particle":"","parse-names":false,"suffix":""},{"dropping-particle":"","family":"D'haeseleer","given":"Patrik","non-dropping-particle":"","parse-names":false,"suffix":""},{"dropping-particle":"","family":"McCorkle","given":"Sean R.","non-dropping-particle":"","parse-names":false,"suffix":""},{"dropping-particle":"","family":"Bolton","given":"Jay R.","non-dropping-particle":"","parse-names":false,"suffix":""},{"dropping-particle":"","family":"Pearson","given":"Erik","non-dropping-particle":"","parse-names":false,"suffix":""},{"dropping-particle":"","family":"Canon","given":"Shane","non-dropping-particle":"","parse-names":false,"suffix":""},{"dropping-particle":"","family":"Wood-Charlson","given":"Elisha M.","non-dropping-particle":"","parse-names":false,"suffix":""},{"dropping-particle":"","family":"Cottingham","given":"Robert W.","non-dropping-particle":"","parse-names":false,"suffix":""},{"dropping-particle":"","family":"Arkin","given":"Adam P.","non-dropping-particle":"","parse-names":false,"suffix":""},{"dropping-particle":"","family":"Henry","given":"Christopher S.","non-dropping-particle":"","parse-names":false,"suffix":""}],"container-title":"Nucleic Acids Research","id":"ITEM-1","issue":"D1","issued":{"date-parts":[["2021"]]},"page":"D575-D588","title":"The ModelSEED Biochemistry Database for the integration of metabolic annotations and the reconstruction, comparison and analysis of metabolic models for plants, fungi and microbes","type":"article-journal","volume":"49"},"uris":["http://www.mendeley.com/documents/?uuid=4304de79-73e3-425b-b25f-daa87bfb94dd"]}],"mendeley":{"formattedCitation":"(Seaver &lt;i&gt;et al.&lt;/i&gt;, 2021)","plainTextFormattedCitation":"(Seaver et al., 2021)"},"properties":{"noteIndex":0},"schema":"https://github.com/citation-style-language/schema/raw/master/csl-citation.json"}</w:instrText>
+      </w:r>
+      <w:r>
+        <w:fldChar w:fldCharType="separate"/>
+      </w:r>
+      <w:r>
+        <w:rPr>
+          <w:noProof/>
+        </w:rPr>
+        <w:t xml:space="preserve">(Seaver </w:t>
+      </w:r>
+      <w:r>
+        <w:rPr>
+          <w:i/>
+          <w:noProof/>
+        </w:rPr>
+        <w:t>et al.</w:t>
+      </w:r>
+      <w:r>
+        <w:rPr>
+          <w:noProof/>
+        </w:rPr>
+        <w:t>, 2021)</w:t>
+      </w:r>
+      <w:r>
+        <w:fldChar w:fldCharType="end"/>
+      </w:r>
+      <w:r>
+        <w:t xml:space="preserve">. </w:t>
+      </w:r>
+      <w:r>
+        <w:t xml:space="preserve">The ModelSEED database accepts community </w:t>
+      </w:r>
+      <w:r>
+        <w:t xml:space="preserve">contributions </w:t>
+      </w:r>
+      <w:r>
+        <w:t xml:space="preserve">of data to create a centralized and actively </w:t>
+      </w:r>
+      <w:proofErr w:type="spellStart"/>
+      <w:r>
+        <w:t>currated</w:t>
+      </w:r>
+      <w:proofErr w:type="spellEnd"/>
+      <w:r>
+        <w:t xml:space="preserve"> resource for computational biologists. The contribution of TECRDB data required that the TECRDB </w:t>
+      </w:r>
+      <w:r>
+        <w:t>reaction</w:t>
+      </w:r>
+      <w:r>
+        <w:t>s be paired with the ModelSEED reactions</w:t>
+      </w:r>
+      <w:r>
+        <w:t>,</w:t>
       </w:r>
       <w:r>
         <w:t xml:space="preserve"> </w:t>
       </w:r>
       <w:r>
-        <w:t xml:space="preserve">ModelSEED database, </w:t>
-      </w:r>
-      <w:r>
-        <w:t>were match through the KEGG ID</w:t>
+        <w:t xml:space="preserve">was accomplished </w:t>
+      </w:r>
+      <w:r>
+        <w:t>via the Pandas and JSON modules</w:t>
+      </w:r>
+      <w:r>
+        <w:t xml:space="preserve">. </w:t>
+      </w:r>
+      <w:r>
+        <w:t xml:space="preserve">The </w:t>
+      </w:r>
+      <w:r>
+        <w:t xml:space="preserve">first attempt of matching the </w:t>
+      </w:r>
+      <w:r>
+        <w:t xml:space="preserve">TECRDB reactions </w:t>
+      </w:r>
+      <w:r>
+        <w:t xml:space="preserve">occurred through matching </w:t>
+      </w:r>
+      <w:r>
+        <w:t>the chemical equation</w:t>
       </w:r>
       <w:r>
         <w:t>s</w:t>
       </w:r>
       <w:r>
+        <w:t xml:space="preserve"> </w:t>
+      </w:r>
+      <w:r>
+        <w:t xml:space="preserve">after each </w:t>
+      </w:r>
+      <w:r>
+        <w:t>involved compound</w:t>
+      </w:r>
+      <w:r>
+        <w:t xml:space="preserve"> was </w:t>
+      </w:r>
+      <w:r>
+        <w:t xml:space="preserve">matched </w:t>
+      </w:r>
+      <w:r>
+        <w:t xml:space="preserve">between the TERCRDB and ModelSEED database. The compounds were matched </w:t>
+      </w:r>
+      <w:r>
+        <w:t>principally by name, although, the myriad common and IUPAC syn</w:t>
+      </w:r>
+      <w:r>
+        <w:t xml:space="preserve">onyms for every chemical </w:t>
+      </w:r>
+      <w:r>
+        <w:t xml:space="preserve">prevented </w:t>
+      </w:r>
+      <w:r>
+        <w:t xml:space="preserve">high </w:t>
+      </w:r>
+      <w:r>
+        <w:t>success</w:t>
+      </w:r>
+      <w:r>
+        <w:t xml:space="preserve"> of compound matching</w:t>
+      </w:r>
+      <w:r>
+        <w:t xml:space="preserve">; thus, </w:t>
+      </w:r>
+      <w:r>
+        <w:t xml:space="preserve">extensive manual investigation was required to </w:t>
+      </w:r>
+      <w:r>
+        <w:t xml:space="preserve">matched </w:t>
+      </w:r>
+      <w:r>
+        <w:t xml:space="preserve">previously unmatched </w:t>
+      </w:r>
+      <w:r>
+        <w:t xml:space="preserve">compounds. The </w:t>
+      </w:r>
+      <w:r>
+        <w:t xml:space="preserve">second attempt of matching </w:t>
+      </w:r>
+      <w:r>
+        <w:t>reactions</w:t>
+      </w:r>
+      <w:r>
+        <w:t xml:space="preserve">, where at least one compound </w:t>
+      </w:r>
+      <w:r>
+        <w:t>failed to matched</w:t>
+      </w:r>
+      <w:r>
+        <w:t xml:space="preserve">, </w:t>
+      </w:r>
+      <w:r>
+        <w:t>were match</w:t>
+      </w:r>
+      <w:r>
+        <w:t>ed</w:t>
+      </w:r>
+      <w:r>
+        <w:t xml:space="preserve"> through the KEGG ID</w:t>
+      </w:r>
+      <w:r>
+        <w:t>s</w:t>
+      </w:r>
+      <w:r>
         <w:t xml:space="preserve"> that the TECRDB </w:t>
       </w:r>
       <w:r>
@@ -1090,6 +1225,27 @@
       </w:r>
       <w:r>
         <w:t xml:space="preserve">. </w:t>
+      </w:r>
+      <w:r>
+        <w:t xml:space="preserve">The data from the TECRDB may then be contributed to the matched reaction entry in the ModelSEED database. Reactions and </w:t>
+      </w:r>
+      <w:proofErr w:type="spellStart"/>
+      <w:r>
+        <w:t>comopunds</w:t>
+      </w:r>
+      <w:proofErr w:type="spellEnd"/>
+      <w:r>
+        <w:t xml:space="preserve"> that were undescribed by the </w:t>
+      </w:r>
+      <w:r>
+        <w:lastRenderedPageBreak/>
+        <w:t xml:space="preserve">ModelSEED database yet were verified as being chemically coherent were introduced to the database after manual </w:t>
+      </w:r>
+      <w:r>
+        <w:t>vetting</w:t>
+      </w:r>
+      <w:r>
+        <w:t>.</w:t>
       </w:r>
     </w:p>
     <w:p>
@@ -1098,81 +1254,119 @@
         <w:jc w:val="both"/>
       </w:pPr>
       <w:r>
-        <w:lastRenderedPageBreak/>
-        <w:t>The ag</w:t>
-      </w:r>
-      <w:r>
-        <w:t xml:space="preserve">ing internet </w:t>
-      </w:r>
-      <w:r>
-        <w:t xml:space="preserve">and web-based databases </w:t>
-      </w:r>
-      <w:r>
-        <w:t>will increasingly require</w:t>
-      </w:r>
-      <w:r>
-        <w:t xml:space="preserve"> intervention to salvage data.</w:t>
-      </w:r>
+        <w:t xml:space="preserve">The </w:t>
+      </w:r>
+      <w:r>
+        <w:t xml:space="preserve">salvaging </w:t>
+      </w:r>
+      <w:r>
+        <w:t xml:space="preserve">of </w:t>
+      </w:r>
+      <w:r>
+        <w:t xml:space="preserve">neglected data will become increasingly necessary </w:t>
+      </w:r>
+      <w:r>
+        <w:t xml:space="preserve">as </w:t>
+      </w:r>
+      <w:r>
+        <w:t>web</w:t>
+      </w:r>
+      <w:r>
+        <w:t>site</w:t>
+      </w:r>
+      <w:r>
+        <w:t xml:space="preserve"> databases </w:t>
+      </w:r>
+      <w:r>
+        <w:t xml:space="preserve">age. </w:t>
+      </w:r>
+      <w:proofErr w:type="spellStart"/>
+      <w:r>
+        <w:t>B</w:t>
+      </w:r>
+      <w:r>
+        <w:t>ioinformatitians</w:t>
+      </w:r>
+      <w:proofErr w:type="spellEnd"/>
       <w:r>
         <w:t xml:space="preserve"> </w:t>
       </w:r>
-      <w:proofErr w:type="spellStart"/>
-      <w:r>
-        <w:t>B</w:t>
-      </w:r>
-      <w:r>
-        <w:t>ioinformatitians</w:t>
-      </w:r>
-      <w:proofErr w:type="spellEnd"/>
+      <w:r>
+        <w:t xml:space="preserve">must resist the </w:t>
+      </w:r>
+      <w:r>
+        <w:t>b</w:t>
+      </w:r>
+      <w:r>
+        <w:t xml:space="preserve">ystander </w:t>
+      </w:r>
+      <w:r>
+        <w:t>e</w:t>
+      </w:r>
+      <w:r>
+        <w:t xml:space="preserve">ffect </w:t>
+      </w:r>
+      <w:r>
+        <w:t xml:space="preserve">and </w:t>
+      </w:r>
+      <w:r>
+        <w:t xml:space="preserve">proactively </w:t>
+      </w:r>
+      <w:r>
+        <w:t xml:space="preserve">repurpose </w:t>
+      </w:r>
+      <w:r>
+        <w:t xml:space="preserve">old </w:t>
+      </w:r>
+      <w:r>
+        <w:t>databases</w:t>
+      </w:r>
       <w:r>
         <w:t xml:space="preserve"> </w:t>
       </w:r>
       <w:r>
-        <w:t xml:space="preserve">must resist the Bystander Effect </w:t>
-      </w:r>
-      <w:r>
-        <w:t xml:space="preserve">and </w:t>
-      </w:r>
-      <w:r>
-        <w:t xml:space="preserve">proactively </w:t>
-      </w:r>
-      <w:r>
-        <w:t xml:space="preserve">rejuvenate </w:t>
-      </w:r>
-      <w:r>
-        <w:t xml:space="preserve">old </w:t>
-      </w:r>
-      <w:r>
-        <w:t>databases</w:t>
-      </w:r>
-      <w:r>
-        <w:t xml:space="preserve"> </w:t>
-      </w:r>
-      <w:r>
-        <w:t xml:space="preserve">by contributing the data </w:t>
-      </w:r>
-      <w:r>
-        <w:t xml:space="preserve">into </w:t>
-      </w:r>
-      <w:r>
-        <w:t>centralized and curated database like ModelSE</w:t>
+        <w:t xml:space="preserve">that have fallen from popular use, yet may support modelers in a new and accessible form. The ModelSEED database offers a highly accessible resource of </w:t>
+      </w:r>
+      <w:r>
+        <w:t>centralized and curated</w:t>
+      </w:r>
+      <w:r>
+        <w:t xml:space="preserve"> biochemical data</w:t>
+      </w:r>
+      <w:r>
+        <w:t xml:space="preserve">, which </w:t>
+      </w:r>
+      <w:r>
+        <w:t xml:space="preserve">is an </w:t>
+      </w:r>
+      <w:r>
+        <w:t>invaluable resource for biological modelers</w:t>
+      </w:r>
+      <w:r>
+        <w:t>.</w:t>
+      </w:r>
+      <w:r>
+        <w:t xml:space="preserve"> The </w:t>
+      </w:r>
+      <w:r>
+        <w:t xml:space="preserve">ModelSEED </w:t>
+      </w:r>
+      <w:r>
+        <w:t>database is eager to receive community contributions of data, for which a step-wise diagram is provided in our GitHub repository</w:t>
+      </w:r>
+      <w:r>
+        <w:t>, and to become an inclusive resource that expedites computational research</w:t>
+      </w:r>
+      <w:r>
+        <w:t xml:space="preserve">. </w:t>
+      </w:r>
+      <w:r>
+        <w:t xml:space="preserve">The TECRDB, despite malfunctions and </w:t>
       </w:r>
       <w:bookmarkStart w:id="3" w:name="_GoBack"/>
       <w:bookmarkEnd w:id="3"/>
       <w:r>
-        <w:t>ED, which will be an invaluable resource for biological modelers</w:t>
-      </w:r>
-      <w:r>
-        <w:t>.</w:t>
-      </w:r>
-      <w:r>
-        <w:t xml:space="preserve"> The </w:t>
-      </w:r>
-      <w:r>
-        <w:t xml:space="preserve">ModelSEED </w:t>
-      </w:r>
-      <w:r>
-        <w:t xml:space="preserve">database is eager to receive community contributions of data, for which a step-wise diagram is provided in our GitHub repository. </w:t>
+        <w:t>shortcomings of the website per se, may find renewed value through expression in the ModelSEED database.</w:t>
       </w:r>
     </w:p>
     <w:p>
@@ -1492,6 +1686,75 @@
           <w:szCs w:val="24"/>
         </w:rPr>
         <w:t>, 34–42.</w:t>
+      </w:r>
+    </w:p>
+    <w:p>
+      <w:pPr>
+        <w:widowControl w:val="0"/>
+        <w:autoSpaceDE w:val="0"/>
+        <w:autoSpaceDN w:val="0"/>
+        <w:adjustRightInd w:val="0"/>
+        <w:spacing w:line="240" w:lineRule="auto"/>
+        <w:ind w:left="480" w:hanging="480"/>
+        <w:rPr>
+          <w:noProof/>
+          <w:szCs w:val="24"/>
+        </w:rPr>
+      </w:pPr>
+      <w:r>
+        <w:rPr>
+          <w:noProof/>
+          <w:szCs w:val="24"/>
+        </w:rPr>
+        <w:t xml:space="preserve">Seaver,S.M.D. </w:t>
+      </w:r>
+      <w:r>
+        <w:rPr>
+          <w:i/>
+          <w:iCs/>
+          <w:noProof/>
+          <w:szCs w:val="24"/>
+        </w:rPr>
+        <w:t>et al.</w:t>
+      </w:r>
+      <w:r>
+        <w:rPr>
+          <w:noProof/>
+          <w:szCs w:val="24"/>
+        </w:rPr>
+        <w:t xml:space="preserve"> (2021) The ModelSEED Biochemistry Database for the integration of metabolic annotations and the reconstruction, comparison and analysis of metabolic models for plants, fungi and microbes. </w:t>
+      </w:r>
+      <w:r>
+        <w:rPr>
+          <w:i/>
+          <w:iCs/>
+          <w:noProof/>
+          <w:szCs w:val="24"/>
+        </w:rPr>
+        <w:t>Nucleic Acids Res.</w:t>
+      </w:r>
+      <w:r>
+        <w:rPr>
+          <w:noProof/>
+          <w:szCs w:val="24"/>
+        </w:rPr>
+        <w:t xml:space="preserve">, </w:t>
+      </w:r>
+      <w:r>
+        <w:rPr>
+          <w:b/>
+          <w:bCs/>
+          <w:noProof/>
+          <w:szCs w:val="24"/>
+        </w:rPr>
+        <w:t>49</w:t>
+      </w:r>
+      <w:r>
+        <w:rPr>
+          <w:noProof/>
+          <w:szCs w:val="24"/>
+        </w:rPr>
+        <w:t>, D575–D588.</w:t>
       </w:r>
     </w:p>
     <w:p>
@@ -2638,7 +2901,7 @@
 </file>
 
 <file path=customXml/itemProps1.xml><?xml version="1.0" encoding="utf-8"?>
-<ds:datastoreItem xmlns:ds="http://schemas.openxmlformats.org/officeDocument/2006/customXml" ds:itemID="{12515405-174E-4B33-977F-291BE3ED288D}">
+<ds:datastoreItem xmlns:ds="http://schemas.openxmlformats.org/officeDocument/2006/customXml" ds:itemID="{5093BA6A-8106-484E-B475-6C1D8D6A913B}">
   <ds:schemaRefs>
     <ds:schemaRef ds:uri="http://schemas.openxmlformats.org/officeDocument/2006/bibliography"/>
   </ds:schemaRefs>

</xml_diff>